<commit_message>
Fixed GUI trans-cross Bug
</commit_message>
<xml_diff>
--- a/uselessScenes/testing_doc.docx
+++ b/uselessScenes/testing_doc.docx
@@ -14,10 +14,10 @@
         <w:tblLook w:val="04A0" w:firstRow="1" w:lastRow="0" w:firstColumn="1" w:lastColumn="0" w:noHBand="0" w:noVBand="1"/>
       </w:tblPr>
       <w:tblGrid>
-        <w:gridCol w:w="1500"/>
-        <w:gridCol w:w="1384"/>
+        <w:gridCol w:w="1495"/>
+        <w:gridCol w:w="1378"/>
         <w:gridCol w:w="4578"/>
-        <w:gridCol w:w="1554"/>
+        <w:gridCol w:w="1565"/>
       </w:tblGrid>
       <w:tr>
         <w:tc>
@@ -252,7 +252,10 @@
           </w:tcPr>
           <w:p>
             <w:r>
-              <w:t>Animation plays and hit detection occurs.</w:t>
+              <w:t>Fixed by creating a warning shot variabl</w:t>
+            </w:r>
+            <w:r>
+              <w:t>e in the beginning.</w:t>
             </w:r>
           </w:p>
         </w:tc>
@@ -329,7 +332,15 @@
           </w:tcPr>
           <w:p>
             <w:r>
-              <w:t xml:space="preserve">*Doesn’t display black fade, but since </w:t>
+              <w:t>*</w:t>
+            </w:r>
+            <w:proofErr w:type="gramStart"/>
+            <w:r>
+              <w:t>Doesn’t</w:t>
+            </w:r>
+            <w:proofErr w:type="gramEnd"/>
+            <w:r>
+              <w:t xml:space="preserve"> display black fade, but since </w:t>
             </w:r>
             <w:r>
               <w:t>animation is</w:t>
@@ -795,7 +806,15 @@
           </w:tcPr>
           <w:p>
             <w:r>
-              <w:t>Works, doesn’t crash the game.</w:t>
+              <w:t xml:space="preserve">Works, </w:t>
+            </w:r>
+            <w:proofErr w:type="gramStart"/>
+            <w:r>
+              <w:t>doesn’t</w:t>
+            </w:r>
+            <w:proofErr w:type="gramEnd"/>
+            <w:r>
+              <w:t xml:space="preserve"> crash the game.</w:t>
             </w:r>
           </w:p>
         </w:tc>
@@ -955,8 +974,13 @@
             <w:tcW w:w="2254" w:type="dxa"/>
           </w:tcPr>
           <w:p>
-            <w:r>
-              <w:t>Wasn’t loading the sun when I first clicked on it. The problem was that by default the sun was hidden, so the controls were inverted. Fixed by re-enabling the sun.</w:t>
+            <w:proofErr w:type="gramStart"/>
+            <w:r>
+              <w:t>Wasn’t</w:t>
+            </w:r>
+            <w:proofErr w:type="gramEnd"/>
+            <w:r>
+              <w:t xml:space="preserve"> loading the sun when I first clicked on it. The problem was that by default the sun was hidden, so the controls were inverted. Fixed by re-enabling the sun.</w:t>
             </w:r>
           </w:p>
         </w:tc>
@@ -1208,8 +1232,13 @@
             <w:tcW w:w="2254" w:type="dxa"/>
           </w:tcPr>
           <w:p>
-            <w:r>
-              <w:t xml:space="preserve">Doesn’t crash </w:t>
+            <w:proofErr w:type="gramStart"/>
+            <w:r>
+              <w:t>Doesn’t</w:t>
+            </w:r>
+            <w:proofErr w:type="gramEnd"/>
+            <w:r>
+              <w:t xml:space="preserve"> crash </w:t>
             </w:r>
             <w:r>
               <w:t>:)</w:t>
@@ -1465,7 +1494,7 @@
           </w:tcPr>
           <w:p>
             <w:r>
-              <w:t>The end</w:t>
+              <w:t>The ending scene loads properly</w:t>
             </w:r>
           </w:p>
         </w:tc>
@@ -1498,13 +1527,21 @@
           <w:tcPr>
             <w:tcW w:w="2254" w:type="dxa"/>
           </w:tcPr>
-          <w:p/>
-        </w:tc>
-        <w:tc>
-          <w:tcPr>
-            <w:tcW w:w="2254" w:type="dxa"/>
-          </w:tcPr>
-          <w:p/>
+          <w:p>
+            <w:r>
+              <w:t>*Works as expected, the dimensional shift occurs correctly*</w:t>
+            </w:r>
+          </w:p>
+        </w:tc>
+        <w:tc>
+          <w:tcPr>
+            <w:tcW w:w="2254" w:type="dxa"/>
+          </w:tcPr>
+          <w:p>
+            <w:r>
+              <w:t>The Easter egg is operational.</w:t>
+            </w:r>
+          </w:p>
         </w:tc>
       </w:tr>
       <w:tr>
@@ -1532,13 +1569,58 @@
           <w:tcPr>
             <w:tcW w:w="2254" w:type="dxa"/>
           </w:tcPr>
-          <w:p/>
-        </w:tc>
-        <w:tc>
-          <w:tcPr>
-            <w:tcW w:w="2254" w:type="dxa"/>
-          </w:tcPr>
-          <w:p/>
+          <w:p>
+            <w:r>
+              <w:rPr>
+                <w:noProof/>
+              </w:rPr>
+              <w:drawing>
+                <wp:inline distT="0" distB="0" distL="0" distR="0" wp14:anchorId="21BF8284" wp14:editId="377A2692">
+                  <wp:extent cx="1169064" cy="1808328"/>
+                  <wp:effectExtent l="0" t="0" r="0" b="1905"/>
+                  <wp:docPr id="10" name="Picture 10"/>
+                  <wp:cNvGraphicFramePr>
+                    <a:graphicFrameLocks xmlns:a="http://schemas.openxmlformats.org/drawingml/2006/main" noChangeAspect="1"/>
+                  </wp:cNvGraphicFramePr>
+                  <a:graphic xmlns:a="http://schemas.openxmlformats.org/drawingml/2006/main">
+                    <a:graphicData uri="http://schemas.openxmlformats.org/drawingml/2006/picture">
+                      <pic:pic xmlns:pic="http://schemas.openxmlformats.org/drawingml/2006/picture">
+                        <pic:nvPicPr>
+                          <pic:cNvPr id="1" name=""/>
+                          <pic:cNvPicPr/>
+                        </pic:nvPicPr>
+                        <pic:blipFill>
+                          <a:blip r:embed="rId13"/>
+                          <a:stretch>
+                            <a:fillRect/>
+                          </a:stretch>
+                        </pic:blipFill>
+                        <pic:spPr>
+                          <a:xfrm>
+                            <a:off x="0" y="0"/>
+                            <a:ext cx="1177442" cy="1821286"/>
+                          </a:xfrm>
+                          <a:prstGeom prst="rect">
+                            <a:avLst/>
+                          </a:prstGeom>
+                        </pic:spPr>
+                      </pic:pic>
+                    </a:graphicData>
+                  </a:graphic>
+                </wp:inline>
+              </w:drawing>
+            </w:r>
+          </w:p>
+        </w:tc>
+        <w:tc>
+          <w:tcPr>
+            <w:tcW w:w="2254" w:type="dxa"/>
+          </w:tcPr>
+          <w:p>
+            <w:r>
+              <w:t>The previous submenu still stays visible. To fix this, I reset the visibility of all submenus before making the new one visible.</w:t>
+            </w:r>
+          </w:p>
         </w:tc>
       </w:tr>
       <w:tr>
@@ -1566,13 +1648,21 @@
           <w:tcPr>
             <w:tcW w:w="2254" w:type="dxa"/>
           </w:tcPr>
-          <w:p/>
-        </w:tc>
-        <w:tc>
-          <w:tcPr>
-            <w:tcW w:w="2254" w:type="dxa"/>
-          </w:tcPr>
-          <w:p/>
+          <w:p>
+            <w:r>
+              <w:t>*No mouse icon appears*</w:t>
+            </w:r>
+          </w:p>
+        </w:tc>
+        <w:tc>
+          <w:tcPr>
+            <w:tcW w:w="2254" w:type="dxa"/>
+          </w:tcPr>
+          <w:p>
+            <w:r>
+              <w:t>Works as expected.</w:t>
+            </w:r>
+          </w:p>
         </w:tc>
       </w:tr>
     </w:tbl>

</xml_diff>

<commit_message>
Tested everything in the third iteration
</commit_message>
<xml_diff>
--- a/uselessScenes/testing_doc.docx
+++ b/uselessScenes/testing_doc.docx
@@ -3,7 +3,17 @@
 <w:document xmlns:wpc="http://schemas.microsoft.com/office/word/2010/wordprocessingCanvas" xmlns:cx="http://schemas.microsoft.com/office/drawing/2014/chartex" xmlns:cx1="http://schemas.microsoft.com/office/drawing/2015/9/8/chartex" xmlns:cx2="http://schemas.microsoft.com/office/drawing/2015/10/21/chartex" xmlns:cx3="http://schemas.microsoft.com/office/drawing/2016/5/9/chartex" xmlns:cx4="http://schemas.microsoft.com/office/drawing/2016/5/10/chartex" xmlns:cx5="http://schemas.microsoft.com/office/drawing/2016/5/11/chartex" xmlns:cx6="http://schemas.microsoft.com/office/drawing/2016/5/12/chartex" xmlns:cx7="http://schemas.microsoft.com/office/drawing/2016/5/13/chartex" xmlns:cx8="http://schemas.microsoft.com/office/drawing/2016/5/14/chartex" xmlns:mc="http://schemas.openxmlformats.org/markup-compatibility/2006" xmlns:aink="http://schemas.microsoft.com/office/drawing/2016/ink" xmlns:am3d="http://schemas.microsoft.com/office/drawing/2017/model3d" xmlns:o="urn:schemas-microsoft-com:office:office" xmlns:r="http://schemas.openxmlformats.org/officeDocument/2006/relationships" xmlns:m="http://schemas.openxmlformats.org/officeDocument/2006/math" xmlns:v="urn:schemas-microsoft-com:vml" xmlns:wp14="http://schemas.microsoft.com/office/word/2010/wordprocessingDrawing" xmlns:wp="http://schemas.openxmlformats.org/drawingml/2006/wordprocessingDrawing" xmlns:w10="urn:schemas-microsoft-com:office:word" xmlns:w="http://schemas.openxmlformats.org/wordprocessingml/2006/main" xmlns:w14="http://schemas.microsoft.com/office/word/2010/wordml" xmlns:w15="http://schemas.microsoft.com/office/word/2012/wordml" xmlns:w16cex="http://schemas.microsoft.com/office/word/2018/wordml/cex" xmlns:w16cid="http://schemas.microsoft.com/office/word/2016/wordml/cid" xmlns:w16="http://schemas.microsoft.com/office/word/2018/wordml" xmlns:w16se="http://schemas.microsoft.com/office/word/2015/wordml/symex" xmlns:wpg="http://schemas.microsoft.com/office/word/2010/wordprocessingGroup" xmlns:wpi="http://schemas.microsoft.com/office/word/2010/wordprocessingInk" xmlns:wne="http://schemas.microsoft.com/office/word/2006/wordml" xmlns:wps="http://schemas.microsoft.com/office/word/2010/wordprocessingShape" mc:Ignorable="w14 w15 w16se w16cid w16 w16cex wp14">
   <w:body>
     <w:p>
+      <w:pPr>
+        <w:rPr>
+          <w:b/>
+          <w:bCs/>
+        </w:rPr>
+      </w:pPr>
       <w:r>
+        <w:rPr>
+          <w:b/>
+          <w:bCs/>
+        </w:rPr>
         <w:t>Testing Table For iteration 2 (First fully functioning iteration).</w:t>
       </w:r>
     </w:p>
@@ -223,13 +233,8 @@
             <w:tcW w:w="2254" w:type="dxa"/>
           </w:tcPr>
           <w:p>
-            <w:proofErr w:type="spellStart"/>
-            <w:r>
-              <w:t>LClick</w:t>
-            </w:r>
-            <w:proofErr w:type="spellEnd"/>
-            <w:r>
-              <w:t xml:space="preserve"> on fish</w:t>
+            <w:r>
+              <w:t>LClick on fish</w:t>
             </w:r>
           </w:p>
         </w:tc>
@@ -1667,6 +1672,812 @@
       </w:tr>
     </w:tbl>
     <w:p/>
+    <w:p>
+      <w:pPr>
+        <w:rPr>
+          <w:b/>
+          <w:bCs/>
+        </w:rPr>
+      </w:pPr>
+      <w:r>
+        <w:rPr>
+          <w:b/>
+          <w:bCs/>
+        </w:rPr>
+        <w:t>Testing table for Third iteration:</w:t>
+      </w:r>
+    </w:p>
+    <w:tbl>
+      <w:tblPr>
+        <w:tblStyle w:val="TableGrid"/>
+        <w:tblW w:w="0" w:type="auto"/>
+        <w:tblLook w:val="04A0" w:firstRow="1" w:lastRow="0" w:firstColumn="1" w:lastColumn="0" w:noHBand="0" w:noVBand="1"/>
+      </w:tblPr>
+      <w:tblGrid>
+        <w:gridCol w:w="1450"/>
+        <w:gridCol w:w="1329"/>
+        <w:gridCol w:w="4776"/>
+        <w:gridCol w:w="1461"/>
+      </w:tblGrid>
+      <w:tr>
+        <w:tc>
+          <w:tcPr>
+            <w:tcW w:w="1555" w:type="dxa"/>
+          </w:tcPr>
+          <w:p>
+            <w:r>
+              <w:t>Collision detection of lasers</w:t>
+            </w:r>
+          </w:p>
+        </w:tc>
+        <w:tc>
+          <w:tcPr>
+            <w:tcW w:w="1275" w:type="dxa"/>
+          </w:tcPr>
+          <w:p>
+            <w:r>
+              <w:t>Shoot a laser</w:t>
+            </w:r>
+          </w:p>
+        </w:tc>
+        <w:tc>
+          <w:tcPr>
+            <w:tcW w:w="4536" w:type="dxa"/>
+          </w:tcPr>
+          <w:p>
+            <w:r>
+              <w:t>*Laser disappears*</w:t>
+            </w:r>
+          </w:p>
+        </w:tc>
+        <w:tc>
+          <w:tcPr>
+            <w:tcW w:w="1650" w:type="dxa"/>
+          </w:tcPr>
+          <w:p>
+            <w:r>
+              <w:t>Laser disappears correctly.</w:t>
+            </w:r>
+          </w:p>
+        </w:tc>
+      </w:tr>
+      <w:tr>
+        <w:tc>
+          <w:tcPr>
+            <w:tcW w:w="1555" w:type="dxa"/>
+          </w:tcPr>
+          <w:p>
+            <w:r>
+              <w:lastRenderedPageBreak/>
+              <w:t>All 7 lasers respawn</w:t>
+            </w:r>
+          </w:p>
+        </w:tc>
+        <w:tc>
+          <w:tcPr>
+            <w:tcW w:w="1275" w:type="dxa"/>
+          </w:tcPr>
+          <w:p>
+            <w:r>
+              <w:t>Get to the final phase</w:t>
+            </w:r>
+          </w:p>
+        </w:tc>
+        <w:tc>
+          <w:tcPr>
+            <w:tcW w:w="4536" w:type="dxa"/>
+          </w:tcPr>
+          <w:p>
+            <w:r>
+              <w:rPr>
+                <w:noProof/>
+              </w:rPr>
+              <w:drawing>
+                <wp:inline distT="0" distB="0" distL="0" distR="0" wp14:anchorId="14BC9FA2" wp14:editId="51B55D65">
+                  <wp:extent cx="2314575" cy="1384052"/>
+                  <wp:effectExtent l="0" t="0" r="0" b="6985"/>
+                  <wp:docPr id="11" name="Picture 11"/>
+                  <wp:cNvGraphicFramePr>
+                    <a:graphicFrameLocks xmlns:a="http://schemas.openxmlformats.org/drawingml/2006/main" noChangeAspect="1"/>
+                  </wp:cNvGraphicFramePr>
+                  <a:graphic xmlns:a="http://schemas.openxmlformats.org/drawingml/2006/main">
+                    <a:graphicData uri="http://schemas.openxmlformats.org/drawingml/2006/picture">
+                      <pic:pic xmlns:pic="http://schemas.openxmlformats.org/drawingml/2006/picture">
+                        <pic:nvPicPr>
+                          <pic:cNvPr id="1" name=""/>
+                          <pic:cNvPicPr/>
+                        </pic:nvPicPr>
+                        <pic:blipFill>
+                          <a:blip r:embed="rId14"/>
+                          <a:stretch>
+                            <a:fillRect/>
+                          </a:stretch>
+                        </pic:blipFill>
+                        <pic:spPr>
+                          <a:xfrm flipH="1">
+                            <a:off x="0" y="0"/>
+                            <a:ext cx="2445044" cy="1462069"/>
+                          </a:xfrm>
+                          <a:prstGeom prst="rect">
+                            <a:avLst/>
+                          </a:prstGeom>
+                        </pic:spPr>
+                      </pic:pic>
+                    </a:graphicData>
+                  </a:graphic>
+                </wp:inline>
+              </w:drawing>
+            </w:r>
+          </w:p>
+        </w:tc>
+        <w:tc>
+          <w:tcPr>
+            <w:tcW w:w="1650" w:type="dxa"/>
+          </w:tcPr>
+          <w:p>
+            <w:r>
+              <w:t>All seven lasers respawn.</w:t>
+            </w:r>
+          </w:p>
+        </w:tc>
+      </w:tr>
+      <w:tr>
+        <w:tc>
+          <w:tcPr>
+            <w:tcW w:w="1555" w:type="dxa"/>
+          </w:tcPr>
+          <w:p>
+            <w:r>
+              <w:t>Explode animation works correctly.</w:t>
+            </w:r>
+          </w:p>
+        </w:tc>
+        <w:tc>
+          <w:tcPr>
+            <w:tcW w:w="1275" w:type="dxa"/>
+          </w:tcPr>
+          <w:p>
+            <w:r>
+              <w:t>Shoot a laser as it approaches</w:t>
+            </w:r>
+          </w:p>
+        </w:tc>
+        <w:tc>
+          <w:tcPr>
+            <w:tcW w:w="4536" w:type="dxa"/>
+          </w:tcPr>
+          <w:p>
+            <w:r>
+              <w:t>*Laser explodes*</w:t>
+            </w:r>
+          </w:p>
+        </w:tc>
+        <w:tc>
+          <w:tcPr>
+            <w:tcW w:w="1650" w:type="dxa"/>
+          </w:tcPr>
+          <w:p>
+            <w:r>
+              <w:t>Explode animation works as expected</w:t>
+            </w:r>
+          </w:p>
+        </w:tc>
+      </w:tr>
+      <w:tr>
+        <w:tc>
+          <w:tcPr>
+            <w:tcW w:w="1555" w:type="dxa"/>
+          </w:tcPr>
+          <w:p>
+            <w:r>
+              <w:t>Tangaroa emerges on time.</w:t>
+            </w:r>
+          </w:p>
+        </w:tc>
+        <w:tc>
+          <w:tcPr>
+            <w:tcW w:w="1275" w:type="dxa"/>
+          </w:tcPr>
+          <w:p>
+            <w:r>
+              <w:t xml:space="preserve">Win Tangaroa </w:t>
+            </w:r>
+            <w:r>
+              <w:t>boss fight</w:t>
+            </w:r>
+          </w:p>
+        </w:tc>
+        <w:tc>
+          <w:tcPr>
+            <w:tcW w:w="4536" w:type="dxa"/>
+          </w:tcPr>
+          <w:p>
+            <w:r>
+              <w:rPr>
+                <w:noProof/>
+              </w:rPr>
+              <w:drawing>
+                <wp:inline distT="0" distB="0" distL="0" distR="0" wp14:anchorId="506F2395" wp14:editId="4C9E8854">
+                  <wp:extent cx="2426335" cy="1374995"/>
+                  <wp:effectExtent l="0" t="0" r="0" b="0"/>
+                  <wp:docPr id="12" name="Picture 12"/>
+                  <wp:cNvGraphicFramePr>
+                    <a:graphicFrameLocks xmlns:a="http://schemas.openxmlformats.org/drawingml/2006/main" noChangeAspect="1"/>
+                  </wp:cNvGraphicFramePr>
+                  <a:graphic xmlns:a="http://schemas.openxmlformats.org/drawingml/2006/main">
+                    <a:graphicData uri="http://schemas.openxmlformats.org/drawingml/2006/picture">
+                      <pic:pic xmlns:pic="http://schemas.openxmlformats.org/drawingml/2006/picture">
+                        <pic:nvPicPr>
+                          <pic:cNvPr id="1" name=""/>
+                          <pic:cNvPicPr/>
+                        </pic:nvPicPr>
+                        <pic:blipFill>
+                          <a:blip r:embed="rId15"/>
+                          <a:stretch>
+                            <a:fillRect/>
+                          </a:stretch>
+                        </pic:blipFill>
+                        <pic:spPr>
+                          <a:xfrm>
+                            <a:off x="0" y="0"/>
+                            <a:ext cx="2473658" cy="1401813"/>
+                          </a:xfrm>
+                          <a:prstGeom prst="rect">
+                            <a:avLst/>
+                          </a:prstGeom>
+                        </pic:spPr>
+                      </pic:pic>
+                    </a:graphicData>
+                  </a:graphic>
+                </wp:inline>
+              </w:drawing>
+            </w:r>
+          </w:p>
+        </w:tc>
+        <w:tc>
+          <w:tcPr>
+            <w:tcW w:w="1650" w:type="dxa"/>
+          </w:tcPr>
+          <w:p>
+            <w:r>
+              <w:t>They all die as expected.</w:t>
+            </w:r>
+          </w:p>
+        </w:tc>
+      </w:tr>
+      <w:tr>
+        <w:tc>
+          <w:tcPr>
+            <w:tcW w:w="1555" w:type="dxa"/>
+          </w:tcPr>
+          <w:p>
+            <w:r>
+              <w:t>Music sub loading works</w:t>
+            </w:r>
+          </w:p>
+        </w:tc>
+        <w:tc>
+          <w:tcPr>
+            <w:tcW w:w="1275" w:type="dxa"/>
+          </w:tcPr>
+          <w:p>
+            <w:r>
+              <w:t>Test the music in all scenes</w:t>
+            </w:r>
+          </w:p>
+        </w:tc>
+        <w:tc>
+          <w:tcPr>
+            <w:tcW w:w="4536" w:type="dxa"/>
+          </w:tcPr>
+          <w:p>
+            <w:r>
+              <w:t>*All the music plays*</w:t>
+            </w:r>
+          </w:p>
+        </w:tc>
+        <w:tc>
+          <w:tcPr>
+            <w:tcW w:w="1650" w:type="dxa"/>
+          </w:tcPr>
+          <w:p>
+            <w:r>
+              <w:t>Sound system is operational</w:t>
+            </w:r>
+          </w:p>
+        </w:tc>
+      </w:tr>
+      <w:tr>
+        <w:tc>
+          <w:tcPr>
+            <w:tcW w:w="1555" w:type="dxa"/>
+          </w:tcPr>
+          <w:p>
+            <w:r>
+              <w:t>Gun SFX works</w:t>
+            </w:r>
+          </w:p>
+        </w:tc>
+        <w:tc>
+          <w:tcPr>
+            <w:tcW w:w="1275" w:type="dxa"/>
+          </w:tcPr>
+          <w:p>
+            <w:r>
+              <w:t>Shoot the gun</w:t>
+            </w:r>
+          </w:p>
+        </w:tc>
+        <w:tc>
+          <w:tcPr>
+            <w:tcW w:w="4536" w:type="dxa"/>
+          </w:tcPr>
+          <w:p>
+            <w:r>
+              <w:t>*Gun SFX plays*</w:t>
+            </w:r>
+          </w:p>
+        </w:tc>
+        <w:tc>
+          <w:tcPr>
+            <w:tcW w:w="1650" w:type="dxa"/>
+          </w:tcPr>
+          <w:p>
+            <w:r>
+              <w:t>Works well</w:t>
+            </w:r>
+          </w:p>
+        </w:tc>
+      </w:tr>
+      <w:tr>
+        <w:tc>
+          <w:tcPr>
+            <w:tcW w:w="1555" w:type="dxa"/>
+          </w:tcPr>
+          <w:p>
+            <w:r>
+              <w:t>Storm SFX works.</w:t>
+            </w:r>
+          </w:p>
+        </w:tc>
+        <w:tc>
+          <w:tcPr>
+            <w:tcW w:w="1275" w:type="dxa"/>
+          </w:tcPr>
+          <w:p>
+            <w:r>
+              <w:t>Listen for weather</w:t>
+            </w:r>
+          </w:p>
+        </w:tc>
+        <w:tc>
+          <w:tcPr>
+            <w:tcW w:w="4536" w:type="dxa"/>
+          </w:tcPr>
+          <w:p>
+            <w:r>
+              <w:t>*Weather SFX works*</w:t>
+            </w:r>
+          </w:p>
+        </w:tc>
+        <w:tc>
+          <w:tcPr>
+            <w:tcW w:w="1650" w:type="dxa"/>
+          </w:tcPr>
+          <w:p>
+            <w:r>
+              <w:t>Weather system functional.</w:t>
+            </w:r>
+          </w:p>
+        </w:tc>
+      </w:tr>
+      <w:tr>
+        <w:tc>
+          <w:tcPr>
+            <w:tcW w:w="1555" w:type="dxa"/>
+          </w:tcPr>
+          <w:p>
+            <w:r>
+              <w:t>Map scrolling works with adjusted images</w:t>
+            </w:r>
+          </w:p>
+        </w:tc>
+        <w:tc>
+          <w:tcPr>
+            <w:tcW w:w="1275" w:type="dxa"/>
+          </w:tcPr>
+          <w:p>
+            <w:r>
+              <w:t>Play map scene</w:t>
+            </w:r>
+          </w:p>
+        </w:tc>
+        <w:tc>
+          <w:tcPr>
+            <w:tcW w:w="4536" w:type="dxa"/>
+          </w:tcPr>
+          <w:p>
+            <w:r>
+              <w:rPr>
+                <w:noProof/>
+              </w:rPr>
+              <w:drawing>
+                <wp:inline distT="0" distB="0" distL="0" distR="0" wp14:anchorId="5F740BF9" wp14:editId="01FC3BE2">
+                  <wp:extent cx="2454910" cy="1362630"/>
+                  <wp:effectExtent l="0" t="0" r="2540" b="9525"/>
+                  <wp:docPr id="13" name="Picture 13"/>
+                  <wp:cNvGraphicFramePr>
+                    <a:graphicFrameLocks xmlns:a="http://schemas.openxmlformats.org/drawingml/2006/main" noChangeAspect="1"/>
+                  </wp:cNvGraphicFramePr>
+                  <a:graphic xmlns:a="http://schemas.openxmlformats.org/drawingml/2006/main">
+                    <a:graphicData uri="http://schemas.openxmlformats.org/drawingml/2006/picture">
+                      <pic:pic xmlns:pic="http://schemas.openxmlformats.org/drawingml/2006/picture">
+                        <pic:nvPicPr>
+                          <pic:cNvPr id="1" name=""/>
+                          <pic:cNvPicPr/>
+                        </pic:nvPicPr>
+                        <pic:blipFill>
+                          <a:blip r:embed="rId16"/>
+                          <a:stretch>
+                            <a:fillRect/>
+                          </a:stretch>
+                        </pic:blipFill>
+                        <pic:spPr>
+                          <a:xfrm>
+                            <a:off x="0" y="0"/>
+                            <a:ext cx="2473734" cy="1373078"/>
+                          </a:xfrm>
+                          <a:prstGeom prst="rect">
+                            <a:avLst/>
+                          </a:prstGeom>
+                        </pic:spPr>
+                      </pic:pic>
+                    </a:graphicData>
+                  </a:graphic>
+                </wp:inline>
+              </w:drawing>
+            </w:r>
+          </w:p>
+        </w:tc>
+        <w:tc>
+          <w:tcPr>
+            <w:tcW w:w="1650" w:type="dxa"/>
+          </w:tcPr>
+          <w:p>
+            <w:r>
+              <w:t>Scrolling still matches up correctly.</w:t>
+            </w:r>
+          </w:p>
+        </w:tc>
+      </w:tr>
+      <w:tr>
+        <w:tc>
+          <w:tcPr>
+            <w:tcW w:w="1555" w:type="dxa"/>
+          </w:tcPr>
+          <w:p>
+            <w:r>
+              <w:t>Tangaroa deals correct amount of damage</w:t>
+            </w:r>
+          </w:p>
+        </w:tc>
+        <w:tc>
+          <w:tcPr>
+            <w:tcW w:w="1275" w:type="dxa"/>
+          </w:tcPr>
+          <w:p>
+            <w:r>
+              <w:t>Allow Tangaroa to hit me</w:t>
+            </w:r>
+          </w:p>
+        </w:tc>
+        <w:tc>
+          <w:tcPr>
+            <w:tcW w:w="4536" w:type="dxa"/>
+          </w:tcPr>
+          <w:p>
+            <w:r>
+              <w:t>*Deals 2 damage*</w:t>
+            </w:r>
+          </w:p>
+        </w:tc>
+        <w:tc>
+          <w:tcPr>
+            <w:tcW w:w="1650" w:type="dxa"/>
+          </w:tcPr>
+          <w:p>
+            <w:r>
+              <w:t>Works as expected</w:t>
+            </w:r>
+          </w:p>
+        </w:tc>
+      </w:tr>
+      <w:tr>
+        <w:tc>
+          <w:tcPr>
+            <w:tcW w:w="1555" w:type="dxa"/>
+          </w:tcPr>
+          <w:p>
+            <w:r>
+              <w:t>Introduction scene loads</w:t>
+            </w:r>
+          </w:p>
+        </w:tc>
+        <w:tc>
+          <w:tcPr>
+            <w:tcW w:w="1275" w:type="dxa"/>
+          </w:tcPr>
+          <w:p>
+            <w:r>
+              <w:t>Run the game</w:t>
+            </w:r>
+          </w:p>
+        </w:tc>
+        <w:tc>
+          <w:tcPr>
+            <w:tcW w:w="4536" w:type="dxa"/>
+          </w:tcPr>
+          <w:p>
+            <w:r>
+              <w:t>*Loads game*</w:t>
+            </w:r>
+          </w:p>
+        </w:tc>
+        <w:tc>
+          <w:tcPr>
+            <w:tcW w:w="1650" w:type="dxa"/>
+          </w:tcPr>
+          <w:p>
+            <w:r>
+              <w:t>Yep, it works.</w:t>
+            </w:r>
+          </w:p>
+        </w:tc>
+      </w:tr>
+      <w:tr>
+        <w:tc>
+          <w:tcPr>
+            <w:tcW w:w="1555" w:type="dxa"/>
+          </w:tcPr>
+          <w:p>
+            <w:r>
+              <w:t>Intro spacebar works</w:t>
+            </w:r>
+          </w:p>
+        </w:tc>
+        <w:tc>
+          <w:tcPr>
+            <w:tcW w:w="1275" w:type="dxa"/>
+          </w:tcPr>
+          <w:p>
+            <w:r>
+              <w:t>Click space</w:t>
+            </w:r>
+          </w:p>
+        </w:tc>
+        <w:tc>
+          <w:tcPr>
+            <w:tcW w:w="4536" w:type="dxa"/>
+          </w:tcPr>
+          <w:p>
+            <w:r>
+              <w:t>*Transitions to first part of the tutorial*</w:t>
+            </w:r>
+          </w:p>
+        </w:tc>
+        <w:tc>
+          <w:tcPr>
+            <w:tcW w:w="1650" w:type="dxa"/>
+          </w:tcPr>
+          <w:p>
+            <w:r>
+              <w:t>Transitions perfectly</w:t>
+            </w:r>
+          </w:p>
+        </w:tc>
+      </w:tr>
+      <w:tr>
+        <w:tc>
+          <w:tcPr>
+            <w:tcW w:w="1555" w:type="dxa"/>
+          </w:tcPr>
+          <w:p>
+            <w:r>
+              <w:lastRenderedPageBreak/>
+              <w:t xml:space="preserve">Clicking skip in intro quickly </w:t>
+            </w:r>
+            <w:proofErr w:type="gramStart"/>
+            <w:r>
+              <w:t>doesn’t</w:t>
+            </w:r>
+            <w:proofErr w:type="gramEnd"/>
+            <w:r>
+              <w:t xml:space="preserve"> bug anything</w:t>
+            </w:r>
+          </w:p>
+        </w:tc>
+        <w:tc>
+          <w:tcPr>
+            <w:tcW w:w="1275" w:type="dxa"/>
+          </w:tcPr>
+          <w:p>
+            <w:r>
+              <w:t>Click space repeatedly</w:t>
+            </w:r>
+          </w:p>
+        </w:tc>
+        <w:tc>
+          <w:tcPr>
+            <w:tcW w:w="4536" w:type="dxa"/>
+          </w:tcPr>
+          <w:p>
+            <w:r>
+              <w:rPr>
+                <w:noProof/>
+              </w:rPr>
+              <w:drawing>
+                <wp:inline distT="0" distB="0" distL="0" distR="0" wp14:anchorId="218017D0" wp14:editId="607C3B4B">
+                  <wp:extent cx="2893060" cy="1587561"/>
+                  <wp:effectExtent l="0" t="0" r="2540" b="0"/>
+                  <wp:docPr id="14" name="Picture 14"/>
+                  <wp:cNvGraphicFramePr>
+                    <a:graphicFrameLocks xmlns:a="http://schemas.openxmlformats.org/drawingml/2006/main" noChangeAspect="1"/>
+                  </wp:cNvGraphicFramePr>
+                  <a:graphic xmlns:a="http://schemas.openxmlformats.org/drawingml/2006/main">
+                    <a:graphicData uri="http://schemas.openxmlformats.org/drawingml/2006/picture">
+                      <pic:pic xmlns:pic="http://schemas.openxmlformats.org/drawingml/2006/picture">
+                        <pic:nvPicPr>
+                          <pic:cNvPr id="1" name=""/>
+                          <pic:cNvPicPr/>
+                        </pic:nvPicPr>
+                        <pic:blipFill>
+                          <a:blip r:embed="rId17"/>
+                          <a:stretch>
+                            <a:fillRect/>
+                          </a:stretch>
+                        </pic:blipFill>
+                        <pic:spPr>
+                          <a:xfrm>
+                            <a:off x="0" y="0"/>
+                            <a:ext cx="2910242" cy="1596989"/>
+                          </a:xfrm>
+                          <a:prstGeom prst="rect">
+                            <a:avLst/>
+                          </a:prstGeom>
+                        </pic:spPr>
+                      </pic:pic>
+                    </a:graphicData>
+                  </a:graphic>
+                </wp:inline>
+              </w:drawing>
+            </w:r>
+          </w:p>
+        </w:tc>
+        <w:tc>
+          <w:tcPr>
+            <w:tcW w:w="1650" w:type="dxa"/>
+          </w:tcPr>
+          <w:p>
+            <w:r>
+              <w:t>Bug where if you click too quickly then the title will stay on screen due to its animation not finishing. Fixed by adding a check to see if the animation had finished.</w:t>
+            </w:r>
+          </w:p>
+        </w:tc>
+      </w:tr>
+      <w:tr>
+        <w:tc>
+          <w:tcPr>
+            <w:tcW w:w="1555" w:type="dxa"/>
+          </w:tcPr>
+          <w:p>
+            <w:r>
+              <w:t>Intro to map scene transition works.</w:t>
+            </w:r>
+          </w:p>
+        </w:tc>
+        <w:tc>
+          <w:tcPr>
+            <w:tcW w:w="1275" w:type="dxa"/>
+          </w:tcPr>
+          <w:p>
+            <w:r>
+              <w:t>Complete the introduction</w:t>
+            </w:r>
+          </w:p>
+        </w:tc>
+        <w:tc>
+          <w:tcPr>
+            <w:tcW w:w="4536" w:type="dxa"/>
+          </w:tcPr>
+          <w:p>
+            <w:r>
+              <w:t>*Loads the map scene successfully*</w:t>
+            </w:r>
+          </w:p>
+        </w:tc>
+        <w:tc>
+          <w:tcPr>
+            <w:tcW w:w="1650" w:type="dxa"/>
+          </w:tcPr>
+          <w:p>
+            <w:r>
+              <w:t>Works correctly.</w:t>
+            </w:r>
+          </w:p>
+        </w:tc>
+      </w:tr>
+      <w:tr>
+        <w:tc>
+          <w:tcPr>
+            <w:tcW w:w="1555" w:type="dxa"/>
+          </w:tcPr>
+          <w:p>
+            <w:r>
+              <w:t>Music loops correctly.</w:t>
+            </w:r>
+          </w:p>
+        </w:tc>
+        <w:tc>
+          <w:tcPr>
+            <w:tcW w:w="1275" w:type="dxa"/>
+          </w:tcPr>
+          <w:p>
+            <w:r>
+              <w:t>Listen to the music until it loops over.</w:t>
+            </w:r>
+          </w:p>
+        </w:tc>
+        <w:tc>
+          <w:tcPr>
+            <w:tcW w:w="4536" w:type="dxa"/>
+          </w:tcPr>
+          <w:p>
+            <w:r>
+              <w:t>*Barely noticeable loop*</w:t>
+            </w:r>
+          </w:p>
+        </w:tc>
+        <w:tc>
+          <w:tcPr>
+            <w:tcW w:w="1650" w:type="dxa"/>
+          </w:tcPr>
+          <w:p>
+            <w:r>
+              <w:t xml:space="preserve">Works </w:t>
+            </w:r>
+            <w:proofErr w:type="gramStart"/>
+            <w:r>
+              <w:t>really smoothly</w:t>
+            </w:r>
+            <w:proofErr w:type="gramEnd"/>
+          </w:p>
+        </w:tc>
+      </w:tr>
+    </w:tbl>
+    <w:p/>
+    <w:p>
+      <w:pPr>
+        <w:rPr>
+          <w:b/>
+          <w:bCs/>
+        </w:rPr>
+      </w:pPr>
+      <w:r>
+        <w:rPr>
+          <w:b/>
+          <w:bCs/>
+        </w:rPr>
+        <w:t>Full testing for the Final iteration:</w:t>
+      </w:r>
+    </w:p>
+    <w:p>
+      <w:pPr>
+        <w:rPr>
+          <w:b/>
+          <w:bCs/>
+        </w:rPr>
+      </w:pPr>
+    </w:p>
     <w:sectPr>
       <w:pgSz w:w="11906" w:h="16838"/>
       <w:pgMar w:top="1440" w:right="1440" w:bottom="1440" w:left="1440" w:header="708" w:footer="708" w:gutter="0"/>

</xml_diff>